<commit_message>
trying to plot quadratic relationship
</commit_message>
<xml_diff>
--- a/code/analysis.docx
+++ b/code/analysis.docx
@@ -542,7 +542,7 @@
         <w:rPr>
           <w:rStyle w:val="VerbatimChar"/>
         </w:rPr>
-        <w:t xml:space="preserve">## Scaled residual values: 0.984 0.536 0.384 0.964 0.236 0.692 0.756 0.28 0.56 0.916 0.216 0.564 0.52 0.508 0.236 0.144 0.432 0.348 0.32 0.504 ...</w:t>
+        <w:t xml:space="preserve">## Scaled residual values: 0.94 0.616 0.3 0.976 0.24 0.78 0.72 0.248 0.44 0.968 0.24 0.544 0.484 0.508 0.24 0.06 0.672 0.2 0.172 0.444 ...</w:t>
       </w:r>
     </w:p>
     <w:p>
@@ -667,90 +667,6 @@
                   </pic:nvPicPr>
                   <pic:blipFill>
                     <a:blip r:embed="rId23"/>
-                    <a:stretch>
-                      <a:fillRect/>
-                    </a:stretch>
-                  </pic:blipFill>
-                  <pic:spPr bwMode="auto">
-                    <a:xfrm>
-                      <a:off x="0" y="0"/>
-                      <a:ext cx="4620126" cy="3696101"/>
-                    </a:xfrm>
-                    <a:prstGeom prst="rect">
-                      <a:avLst/>
-                    </a:prstGeom>
-                    <a:noFill/>
-                    <a:ln w="9525">
-                      <a:noFill/>
-                      <a:headEnd/>
-                      <a:tailEnd/>
-                    </a:ln>
-                  </pic:spPr>
-                </pic:pic>
-              </a:graphicData>
-            </a:graphic>
-          </wp:inline>
-        </w:drawing>
-      </w:r>
-      <w:r>
-        <w:drawing>
-          <wp:inline>
-            <wp:extent cx="4620126" cy="3696101"/>
-            <wp:effectExtent b="0" l="0" r="0" t="0"/>
-            <wp:docPr descr="" title="" id="1" name="Picture"/>
-            <a:graphic>
-              <a:graphicData uri="http://schemas.openxmlformats.org/drawingml/2006/picture">
-                <pic:pic>
-                  <pic:nvPicPr>
-                    <pic:cNvPr descr="analysis_files/figure-docx/plotting-4.png" id="0" name="Picture"/>
-                    <pic:cNvPicPr>
-                      <a:picLocks noChangeArrowheads="1" noChangeAspect="1"/>
-                    </pic:cNvPicPr>
-                  </pic:nvPicPr>
-                  <pic:blipFill>
-                    <a:blip r:embed="rId24"/>
-                    <a:stretch>
-                      <a:fillRect/>
-                    </a:stretch>
-                  </pic:blipFill>
-                  <pic:spPr bwMode="auto">
-                    <a:xfrm>
-                      <a:off x="0" y="0"/>
-                      <a:ext cx="4620126" cy="3696101"/>
-                    </a:xfrm>
-                    <a:prstGeom prst="rect">
-                      <a:avLst/>
-                    </a:prstGeom>
-                    <a:noFill/>
-                    <a:ln w="9525">
-                      <a:noFill/>
-                      <a:headEnd/>
-                      <a:tailEnd/>
-                    </a:ln>
-                  </pic:spPr>
-                </pic:pic>
-              </a:graphicData>
-            </a:graphic>
-          </wp:inline>
-        </w:drawing>
-      </w:r>
-      <w:r>
-        <w:drawing>
-          <wp:inline>
-            <wp:extent cx="4620126" cy="3696101"/>
-            <wp:effectExtent b="0" l="0" r="0" t="0"/>
-            <wp:docPr descr="" title="" id="1" name="Picture"/>
-            <a:graphic>
-              <a:graphicData uri="http://schemas.openxmlformats.org/drawingml/2006/picture">
-                <pic:pic>
-                  <pic:nvPicPr>
-                    <pic:cNvPr descr="analysis_files/figure-docx/plotting-5.png" id="0" name="Picture"/>
-                    <pic:cNvPicPr>
-                      <a:picLocks noChangeArrowheads="1" noChangeAspect="1"/>
-                    </pic:cNvPicPr>
-                  </pic:nvPicPr>
-                  <pic:blipFill>
-                    <a:blip r:embed="rId25"/>
                     <a:stretch>
                       <a:fillRect/>
                     </a:stretch>

</xml_diff>